<commit_message>
commit chỉnh sửa đặc tả CSDL và tra lời các góp ý
</commit_message>
<xml_diff>
--- a/Gop y/Dac ta CSDL.docx
+++ b/Gop y/Dac ta CSDL.docx
@@ -479,7 +479,465 @@
           <w:rFonts w:ascii="Times New Roman" w:hAnsi="Times New Roman" w:cs="Times New Roman"/>
           <w:sz w:val="24"/>
           <w:szCs w:val="24"/>
-          <w:lang w:val="en-US"/>
+        </w:rPr>
+      </w:pPr>
+      <w:r>
+        <w:rPr>
+          <w:rFonts w:ascii="Times New Roman" w:hAnsi="Times New Roman" w:cs="Times New Roman"/>
+          <w:sz w:val="24"/>
+          <w:szCs w:val="24"/>
+        </w:rPr>
+        <w:t>Tác giả t</w:t>
+      </w:r>
+      <w:r>
+        <w:rPr>
+          <w:rFonts w:ascii="Times New Roman" w:hAnsi="Times New Roman" w:cs="Times New Roman"/>
+          <w:sz w:val="24"/>
+          <w:szCs w:val="24"/>
+          <w:lang w:val="en-US"/>
+        </w:rPr>
+        <w:t>rả lời</w:t>
+      </w:r>
+      <w:r>
+        <w:rPr>
+          <w:rFonts w:ascii="Times New Roman" w:hAnsi="Times New Roman" w:cs="Times New Roman"/>
+          <w:sz w:val="24"/>
+          <w:szCs w:val="24"/>
+        </w:rPr>
+        <w:t>:</w:t>
+      </w:r>
+    </w:p>
+    <w:p>
+      <w:pPr>
+        <w:rPr>
+          <w:rFonts w:ascii="Times New Roman" w:hAnsi="Times New Roman" w:cs="Times New Roman"/>
+          <w:sz w:val="24"/>
+          <w:szCs w:val="24"/>
+        </w:rPr>
+      </w:pPr>
+      <w:r>
+        <w:rPr>
+          <w:rFonts w:ascii="Times New Roman" w:hAnsi="Times New Roman" w:cs="Times New Roman"/>
+          <w:sz w:val="24"/>
+          <w:szCs w:val="24"/>
+        </w:rPr>
+        <w:t>14h 16/04/2012</w:t>
+      </w:r>
+    </w:p>
+    <w:p>
+      <w:pPr>
+        <w:rPr>
+          <w:rFonts w:ascii="Times New Roman" w:hAnsi="Times New Roman" w:cs="Times New Roman"/>
+          <w:sz w:val="24"/>
+          <w:szCs w:val="24"/>
+        </w:rPr>
+      </w:pPr>
+    </w:p>
+    <w:p>
+      <w:pPr>
+        <w:rPr>
+          <w:rFonts w:ascii="Times New Roman" w:hAnsi="Times New Roman" w:cs="Times New Roman"/>
+          <w:sz w:val="24"/>
+          <w:szCs w:val="24"/>
+        </w:rPr>
+      </w:pPr>
+      <w:r>
+        <w:rPr>
+          <w:rFonts w:ascii="Times New Roman" w:hAnsi="Times New Roman" w:cs="Times New Roman"/>
+          <w:sz w:val="24"/>
+          <w:szCs w:val="24"/>
+          <w:lang w:val="en-US"/>
+        </w:rPr>
+        <w:t>0812527 – Huỳnh Công Toàn</w:t>
+      </w:r>
+    </w:p>
+    <w:p>
+      <w:pPr>
+        <w:pStyle w:val="ListParagraph"/>
+        <w:numPr>
+          <w:ilvl w:val="0"/>
+          <w:numId w:val="7"/>
+        </w:numPr>
+        <w:ind w:left="426" w:hanging="426"/>
+        <w:rPr>
+          <w:rFonts w:ascii="Times New Roman" w:hAnsi="Times New Roman" w:cs="Times New Roman"/>
+          <w:sz w:val="24"/>
+          <w:szCs w:val="24"/>
+          <w:lang w:val="en-US"/>
+        </w:rPr>
+      </w:pPr>
+      <w:r>
+        <w:rPr>
+          <w:rFonts w:ascii="Times New Roman" w:hAnsi="Times New Roman" w:cs="Times New Roman"/>
+          <w:sz w:val="24"/>
+          <w:szCs w:val="24"/>
+        </w:rPr>
+        <w:t>Đã sửa</w:t>
+      </w:r>
+      <w:r>
+        <w:rPr>
+          <w:rFonts w:ascii="Times New Roman" w:hAnsi="Times New Roman" w:cs="Times New Roman"/>
+          <w:sz w:val="24"/>
+          <w:szCs w:val="24"/>
+          <w:lang w:val="en-US"/>
+        </w:rPr>
+        <w:t>.</w:t>
+      </w:r>
+    </w:p>
+    <w:p>
+      <w:pPr>
+        <w:pStyle w:val="ListParagraph"/>
+        <w:numPr>
+          <w:ilvl w:val="0"/>
+          <w:numId w:val="7"/>
+        </w:numPr>
+        <w:ind w:left="426" w:hanging="426"/>
+        <w:rPr>
+          <w:rFonts w:ascii="Times New Roman" w:hAnsi="Times New Roman" w:cs="Times New Roman"/>
+          <w:sz w:val="24"/>
+          <w:szCs w:val="24"/>
+          <w:lang w:val="en-US"/>
+        </w:rPr>
+      </w:pPr>
+      <w:r>
+        <w:rPr>
+          <w:rFonts w:ascii="Times New Roman" w:hAnsi="Times New Roman" w:cs="Times New Roman"/>
+          <w:sz w:val="24"/>
+          <w:szCs w:val="24"/>
+        </w:rPr>
+        <w:t>Đã sửa</w:t>
+      </w:r>
+      <w:r>
+        <w:rPr>
+          <w:rFonts w:ascii="Times New Roman" w:hAnsi="Times New Roman" w:cs="Times New Roman"/>
+          <w:sz w:val="24"/>
+          <w:szCs w:val="24"/>
+          <w:lang w:val="en-US"/>
+        </w:rPr>
+        <w:t>.</w:t>
+      </w:r>
+    </w:p>
+    <w:p>
+      <w:pPr>
+        <w:pStyle w:val="ListParagraph"/>
+        <w:numPr>
+          <w:ilvl w:val="0"/>
+          <w:numId w:val="7"/>
+        </w:numPr>
+        <w:ind w:left="426" w:hanging="426"/>
+        <w:rPr>
+          <w:rFonts w:ascii="Times New Roman" w:hAnsi="Times New Roman" w:cs="Times New Roman"/>
+          <w:sz w:val="24"/>
+          <w:szCs w:val="24"/>
+          <w:lang w:val="en-US"/>
+        </w:rPr>
+      </w:pPr>
+      <w:r>
+        <w:rPr>
+          <w:rFonts w:ascii="Times New Roman" w:hAnsi="Times New Roman" w:cs="Times New Roman"/>
+          <w:sz w:val="24"/>
+          <w:szCs w:val="24"/>
+        </w:rPr>
+        <w:t>Đã sửa.</w:t>
+      </w:r>
+    </w:p>
+    <w:p>
+      <w:pPr>
+        <w:pStyle w:val="ListParagraph"/>
+        <w:numPr>
+          <w:ilvl w:val="0"/>
+          <w:numId w:val="7"/>
+        </w:numPr>
+        <w:ind w:left="426" w:hanging="426"/>
+        <w:rPr>
+          <w:rFonts w:ascii="Times New Roman" w:hAnsi="Times New Roman" w:cs="Times New Roman"/>
+          <w:sz w:val="24"/>
+          <w:szCs w:val="24"/>
+          <w:lang w:val="en-US"/>
+        </w:rPr>
+      </w:pPr>
+      <w:r>
+        <w:rPr>
+          <w:rFonts w:ascii="Times New Roman" w:hAnsi="Times New Roman" w:cs="Times New Roman"/>
+          <w:sz w:val="24"/>
+          <w:szCs w:val="24"/>
+        </w:rPr>
+        <w:t>Đã sửa</w:t>
+      </w:r>
+      <w:r>
+        <w:rPr>
+          <w:rFonts w:ascii="Times New Roman" w:hAnsi="Times New Roman" w:cs="Times New Roman"/>
+          <w:sz w:val="24"/>
+          <w:szCs w:val="24"/>
+          <w:lang w:val="en-US"/>
+        </w:rPr>
+        <w:t>.</w:t>
+      </w:r>
+    </w:p>
+    <w:p>
+      <w:pPr>
+        <w:pStyle w:val="ListParagraph"/>
+        <w:numPr>
+          <w:ilvl w:val="0"/>
+          <w:numId w:val="7"/>
+        </w:numPr>
+        <w:ind w:left="426" w:hanging="426"/>
+        <w:rPr>
+          <w:rFonts w:ascii="Times New Roman" w:hAnsi="Times New Roman" w:cs="Times New Roman"/>
+          <w:sz w:val="24"/>
+          <w:szCs w:val="24"/>
+          <w:lang w:val="en-US"/>
+        </w:rPr>
+      </w:pPr>
+      <w:r>
+        <w:rPr>
+          <w:rFonts w:ascii="Times New Roman" w:hAnsi="Times New Roman" w:cs="Times New Roman"/>
+          <w:sz w:val="24"/>
+          <w:szCs w:val="24"/>
+        </w:rPr>
+        <w:t>Đã sửa</w:t>
+      </w:r>
+      <w:r>
+        <w:rPr>
+          <w:rFonts w:ascii="Times New Roman" w:hAnsi="Times New Roman" w:cs="Times New Roman"/>
+          <w:sz w:val="24"/>
+          <w:szCs w:val="24"/>
+          <w:lang w:val="en-US"/>
+        </w:rPr>
+        <w:t>.</w:t>
+      </w:r>
+    </w:p>
+    <w:p>
+      <w:pPr>
+        <w:pStyle w:val="ListParagraph"/>
+        <w:numPr>
+          <w:ilvl w:val="0"/>
+          <w:numId w:val="7"/>
+        </w:numPr>
+        <w:ind w:left="426" w:hanging="426"/>
+        <w:rPr>
+          <w:rFonts w:ascii="Times New Roman" w:hAnsi="Times New Roman" w:cs="Times New Roman"/>
+          <w:sz w:val="24"/>
+          <w:szCs w:val="24"/>
+          <w:lang w:val="en-US"/>
+        </w:rPr>
+      </w:pPr>
+      <w:r>
+        <w:rPr>
+          <w:rFonts w:ascii="Times New Roman" w:hAnsi="Times New Roman" w:cs="Times New Roman"/>
+          <w:sz w:val="24"/>
+          <w:szCs w:val="24"/>
+        </w:rPr>
+        <w:t>K hiểu cho lắm, vì ngoài giá trị là có thể NULL(để ô trống) hoặc khác NULL(</w:t>
+      </w:r>
+      <w:r>
+        <w:rPr>
+          <w:lang w:val="en-US"/>
+        </w:rPr>
+        <w:t>Khác Null</w:t>
+      </w:r>
+      <w:r>
+        <w:rPr>
+          <w:rFonts w:ascii="Times New Roman" w:hAnsi="Times New Roman" w:cs="Times New Roman"/>
+          <w:sz w:val="24"/>
+          <w:szCs w:val="24"/>
+        </w:rPr>
+        <w:t>) thì còn ràng buộc nào nữa đâu</w:t>
+      </w:r>
+      <w:r>
+        <w:rPr>
+          <w:rFonts w:ascii="Times New Roman" w:hAnsi="Times New Roman" w:cs="Times New Roman"/>
+          <w:sz w:val="24"/>
+          <w:szCs w:val="24"/>
+          <w:lang w:val="en-US"/>
+        </w:rPr>
+        <w:t>.</w:t>
+      </w:r>
+    </w:p>
+    <w:p>
+      <w:pPr>
+        <w:rPr>
+          <w:rFonts w:ascii="Times New Roman" w:hAnsi="Times New Roman" w:cs="Times New Roman"/>
+          <w:sz w:val="24"/>
+          <w:szCs w:val="24"/>
+        </w:rPr>
+      </w:pPr>
+    </w:p>
+    <w:p>
+      <w:pPr>
+        <w:rPr>
+          <w:rFonts w:ascii="Times New Roman" w:hAnsi="Times New Roman" w:cs="Times New Roman"/>
+          <w:sz w:val="24"/>
+          <w:szCs w:val="24"/>
+          <w:lang w:val="en-US"/>
+        </w:rPr>
+      </w:pPr>
+      <w:r>
+        <w:rPr>
+          <w:rFonts w:ascii="Times New Roman" w:hAnsi="Times New Roman" w:cs="Times New Roman"/>
+          <w:sz w:val="24"/>
+          <w:szCs w:val="24"/>
+          <w:lang w:val="en-US"/>
+        </w:rPr>
+        <w:t>0812508 – Trần Hưng Thuận</w:t>
+      </w:r>
+    </w:p>
+    <w:p>
+      <w:pPr>
+        <w:pStyle w:val="ListParagraph"/>
+        <w:ind w:left="426"/>
+        <w:rPr>
+          <w:rFonts w:ascii="Times New Roman" w:hAnsi="Times New Roman" w:cs="Times New Roman"/>
+          <w:sz w:val="24"/>
+          <w:szCs w:val="24"/>
+        </w:rPr>
+      </w:pPr>
+    </w:p>
+    <w:p>
+      <w:pPr>
+        <w:pStyle w:val="ListParagraph"/>
+        <w:numPr>
+          <w:ilvl w:val="0"/>
+          <w:numId w:val="8"/>
+        </w:numPr>
+        <w:ind w:left="426" w:hanging="426"/>
+        <w:rPr>
+          <w:rFonts w:ascii="Times New Roman" w:hAnsi="Times New Roman" w:cs="Times New Roman"/>
+          <w:sz w:val="24"/>
+          <w:szCs w:val="24"/>
+          <w:lang w:val="en-US"/>
+        </w:rPr>
+      </w:pPr>
+      <w:r>
+        <w:rPr>
+          <w:rFonts w:ascii="Times New Roman" w:hAnsi="Times New Roman" w:cs="Times New Roman"/>
+          <w:sz w:val="24"/>
+          <w:szCs w:val="24"/>
+          <w:lang w:val="en-US"/>
+        </w:rPr>
+        <w:t>Phải trình bày theo từng bảng gồm:</w:t>
+      </w:r>
+    </w:p>
+    <w:p>
+      <w:pPr>
+        <w:pStyle w:val="ListParagraph"/>
+        <w:numPr>
+          <w:ilvl w:val="0"/>
+          <w:numId w:val="9"/>
+        </w:numPr>
+        <w:rPr>
+          <w:rFonts w:ascii="Times New Roman" w:hAnsi="Times New Roman" w:cs="Times New Roman"/>
+          <w:sz w:val="24"/>
+          <w:szCs w:val="24"/>
+          <w:lang w:val="en-US"/>
+        </w:rPr>
+      </w:pPr>
+      <w:r>
+        <w:rPr>
+          <w:rFonts w:ascii="Times New Roman" w:hAnsi="Times New Roman" w:cs="Times New Roman"/>
+          <w:sz w:val="24"/>
+          <w:szCs w:val="24"/>
+        </w:rPr>
+        <w:t>Đã sửa</w:t>
+      </w:r>
+    </w:p>
+    <w:p>
+      <w:pPr>
+        <w:pStyle w:val="ListParagraph"/>
+        <w:numPr>
+          <w:ilvl w:val="0"/>
+          <w:numId w:val="9"/>
+        </w:numPr>
+        <w:rPr>
+          <w:rFonts w:ascii="Times New Roman" w:hAnsi="Times New Roman" w:cs="Times New Roman"/>
+          <w:sz w:val="24"/>
+          <w:szCs w:val="24"/>
+          <w:lang w:val="en-US"/>
+        </w:rPr>
+      </w:pPr>
+      <w:r>
+        <w:rPr>
+          <w:rFonts w:ascii="Times New Roman" w:hAnsi="Times New Roman" w:cs="Times New Roman"/>
+          <w:sz w:val="24"/>
+          <w:szCs w:val="24"/>
+        </w:rPr>
+        <w:t>Đã sửa</w:t>
+      </w:r>
+    </w:p>
+    <w:p>
+      <w:pPr>
+        <w:pStyle w:val="ListParagraph"/>
+        <w:numPr>
+          <w:ilvl w:val="0"/>
+          <w:numId w:val="9"/>
+        </w:numPr>
+        <w:rPr>
+          <w:rFonts w:ascii="Times New Roman" w:hAnsi="Times New Roman" w:cs="Times New Roman"/>
+          <w:sz w:val="24"/>
+          <w:szCs w:val="24"/>
+          <w:lang w:val="en-US"/>
+        </w:rPr>
+      </w:pPr>
+      <w:r>
+        <w:rPr>
+          <w:rFonts w:ascii="Times New Roman" w:hAnsi="Times New Roman" w:cs="Times New Roman"/>
+          <w:sz w:val="24"/>
+          <w:szCs w:val="24"/>
+        </w:rPr>
+        <w:t>Đã sửa</w:t>
+      </w:r>
+      <w:r>
+        <w:rPr>
+          <w:rFonts w:ascii="Times New Roman" w:hAnsi="Times New Roman" w:cs="Times New Roman"/>
+          <w:sz w:val="24"/>
+          <w:szCs w:val="24"/>
+          <w:lang w:val="en-US"/>
+        </w:rPr>
+        <w:t>.</w:t>
+      </w:r>
+    </w:p>
+    <w:p>
+      <w:pPr>
+        <w:pStyle w:val="ListParagraph"/>
+        <w:numPr>
+          <w:ilvl w:val="0"/>
+          <w:numId w:val="8"/>
+        </w:numPr>
+        <w:ind w:left="426" w:hanging="426"/>
+        <w:rPr>
+          <w:rFonts w:ascii="Times New Roman" w:hAnsi="Times New Roman" w:cs="Times New Roman"/>
+          <w:sz w:val="24"/>
+          <w:szCs w:val="24"/>
+          <w:lang w:val="en-US"/>
+        </w:rPr>
+      </w:pPr>
+      <w:r>
+        <w:rPr>
+          <w:rFonts w:ascii="Times New Roman" w:hAnsi="Times New Roman" w:cs="Times New Roman"/>
+          <w:sz w:val="24"/>
+          <w:szCs w:val="24"/>
+        </w:rPr>
+        <w:t>Xong bài rồi, hehe.</w:t>
+      </w:r>
+    </w:p>
+    <w:p>
+      <w:pPr>
+        <w:pStyle w:val="ListParagraph"/>
+        <w:ind w:left="426"/>
+        <w:rPr>
+          <w:rFonts w:ascii="Times New Roman" w:hAnsi="Times New Roman" w:cs="Times New Roman"/>
+          <w:sz w:val="24"/>
+          <w:szCs w:val="24"/>
+          <w:lang w:val="en-US"/>
+        </w:rPr>
+      </w:pPr>
+    </w:p>
+    <w:p>
+      <w:pPr>
+        <w:rPr>
+          <w:rFonts w:ascii="Times New Roman" w:hAnsi="Times New Roman" w:cs="Times New Roman"/>
+          <w:sz w:val="24"/>
+          <w:szCs w:val="24"/>
         </w:rPr>
       </w:pPr>
     </w:p>
@@ -497,6 +955,92 @@
 <file path=word/numbering.xml><?xml version="1.0" encoding="utf-8"?>
 <w:numbering xmlns:ve="http://schemas.openxmlformats.org/markup-compatibility/2006" xmlns:o="urn:schemas-microsoft-com:office:office" xmlns:r="http://schemas.openxmlformats.org/officeDocument/2006/relationships" xmlns:m="http://schemas.openxmlformats.org/officeDocument/2006/math" xmlns:v="urn:schemas-microsoft-com:vml" xmlns:wp="http://schemas.openxmlformats.org/drawingml/2006/wordprocessingDrawing" xmlns:w10="urn:schemas-microsoft-com:office:word" xmlns:w="http://schemas.openxmlformats.org/wordprocessingml/2006/main" xmlns:wne="http://schemas.microsoft.com/office/word/2006/wordml">
   <w:abstractNum w:abstractNumId="0">
+    <w:nsid w:val="07F87653"/>
+    <w:multiLevelType w:val="hybridMultilevel"/>
+    <w:tmpl w:val="9FF4C02A"/>
+    <w:lvl w:ilvl="0" w:tplc="042A0011">
+      <w:start w:val="1"/>
+      <w:numFmt w:val="decimal"/>
+      <w:lvlText w:val="%1)"/>
+      <w:lvlJc w:val="left"/>
+      <w:pPr>
+        <w:ind w:left="540" w:hanging="360"/>
+      </w:pPr>
+    </w:lvl>
+    <w:lvl w:ilvl="1" w:tplc="042A0019">
+      <w:start w:val="1"/>
+      <w:numFmt w:val="lowerLetter"/>
+      <w:lvlText w:val="%2."/>
+      <w:lvlJc w:val="left"/>
+      <w:pPr>
+        <w:ind w:left="1260" w:hanging="360"/>
+      </w:pPr>
+    </w:lvl>
+    <w:lvl w:ilvl="2" w:tplc="042A001B" w:tentative="1">
+      <w:start w:val="1"/>
+      <w:numFmt w:val="lowerRoman"/>
+      <w:lvlText w:val="%3."/>
+      <w:lvlJc w:val="right"/>
+      <w:pPr>
+        <w:ind w:left="1980" w:hanging="180"/>
+      </w:pPr>
+    </w:lvl>
+    <w:lvl w:ilvl="3" w:tplc="042A000F" w:tentative="1">
+      <w:start w:val="1"/>
+      <w:numFmt w:val="decimal"/>
+      <w:lvlText w:val="%4."/>
+      <w:lvlJc w:val="left"/>
+      <w:pPr>
+        <w:ind w:left="2700" w:hanging="360"/>
+      </w:pPr>
+    </w:lvl>
+    <w:lvl w:ilvl="4" w:tplc="042A0019" w:tentative="1">
+      <w:start w:val="1"/>
+      <w:numFmt w:val="lowerLetter"/>
+      <w:lvlText w:val="%5."/>
+      <w:lvlJc w:val="left"/>
+      <w:pPr>
+        <w:ind w:left="3420" w:hanging="360"/>
+      </w:pPr>
+    </w:lvl>
+    <w:lvl w:ilvl="5" w:tplc="042A001B" w:tentative="1">
+      <w:start w:val="1"/>
+      <w:numFmt w:val="lowerRoman"/>
+      <w:lvlText w:val="%6."/>
+      <w:lvlJc w:val="right"/>
+      <w:pPr>
+        <w:ind w:left="4140" w:hanging="180"/>
+      </w:pPr>
+    </w:lvl>
+    <w:lvl w:ilvl="6" w:tplc="042A000F" w:tentative="1">
+      <w:start w:val="1"/>
+      <w:numFmt w:val="decimal"/>
+      <w:lvlText w:val="%7."/>
+      <w:lvlJc w:val="left"/>
+      <w:pPr>
+        <w:ind w:left="4860" w:hanging="360"/>
+      </w:pPr>
+    </w:lvl>
+    <w:lvl w:ilvl="7" w:tplc="042A0019" w:tentative="1">
+      <w:start w:val="1"/>
+      <w:numFmt w:val="lowerLetter"/>
+      <w:lvlText w:val="%8."/>
+      <w:lvlJc w:val="left"/>
+      <w:pPr>
+        <w:ind w:left="5580" w:hanging="360"/>
+      </w:pPr>
+    </w:lvl>
+    <w:lvl w:ilvl="8" w:tplc="042A001B" w:tentative="1">
+      <w:start w:val="1"/>
+      <w:numFmt w:val="lowerRoman"/>
+      <w:lvlText w:val="%9."/>
+      <w:lvlJc w:val="right"/>
+      <w:pPr>
+        <w:ind w:left="6300" w:hanging="180"/>
+      </w:pPr>
+    </w:lvl>
+  </w:abstractNum>
+  <w:abstractNum w:abstractNumId="1">
     <w:nsid w:val="12BE4221"/>
     <w:multiLevelType w:val="hybridMultilevel"/>
     <w:tmpl w:val="1DE07E78"/>
@@ -609,7 +1153,93 @@
       </w:rPr>
     </w:lvl>
   </w:abstractNum>
-  <w:abstractNum w:abstractNumId="1">
+  <w:abstractNum w:abstractNumId="2">
+    <w:nsid w:val="2B133B68"/>
+    <w:multiLevelType w:val="hybridMultilevel"/>
+    <w:tmpl w:val="9FF4C02A"/>
+    <w:lvl w:ilvl="0" w:tplc="042A0011">
+      <w:start w:val="1"/>
+      <w:numFmt w:val="decimal"/>
+      <w:lvlText w:val="%1)"/>
+      <w:lvlJc w:val="left"/>
+      <w:pPr>
+        <w:ind w:left="720" w:hanging="360"/>
+      </w:pPr>
+    </w:lvl>
+    <w:lvl w:ilvl="1" w:tplc="042A0019" w:tentative="1">
+      <w:start w:val="1"/>
+      <w:numFmt w:val="lowerLetter"/>
+      <w:lvlText w:val="%2."/>
+      <w:lvlJc w:val="left"/>
+      <w:pPr>
+        <w:ind w:left="1440" w:hanging="360"/>
+      </w:pPr>
+    </w:lvl>
+    <w:lvl w:ilvl="2" w:tplc="042A001B" w:tentative="1">
+      <w:start w:val="1"/>
+      <w:numFmt w:val="lowerRoman"/>
+      <w:lvlText w:val="%3."/>
+      <w:lvlJc w:val="right"/>
+      <w:pPr>
+        <w:ind w:left="2160" w:hanging="180"/>
+      </w:pPr>
+    </w:lvl>
+    <w:lvl w:ilvl="3" w:tplc="042A000F" w:tentative="1">
+      <w:start w:val="1"/>
+      <w:numFmt w:val="decimal"/>
+      <w:lvlText w:val="%4."/>
+      <w:lvlJc w:val="left"/>
+      <w:pPr>
+        <w:ind w:left="2880" w:hanging="360"/>
+      </w:pPr>
+    </w:lvl>
+    <w:lvl w:ilvl="4" w:tplc="042A0019" w:tentative="1">
+      <w:start w:val="1"/>
+      <w:numFmt w:val="lowerLetter"/>
+      <w:lvlText w:val="%5."/>
+      <w:lvlJc w:val="left"/>
+      <w:pPr>
+        <w:ind w:left="3600" w:hanging="360"/>
+      </w:pPr>
+    </w:lvl>
+    <w:lvl w:ilvl="5" w:tplc="042A001B" w:tentative="1">
+      <w:start w:val="1"/>
+      <w:numFmt w:val="lowerRoman"/>
+      <w:lvlText w:val="%6."/>
+      <w:lvlJc w:val="right"/>
+      <w:pPr>
+        <w:ind w:left="4320" w:hanging="180"/>
+      </w:pPr>
+    </w:lvl>
+    <w:lvl w:ilvl="6" w:tplc="042A000F" w:tentative="1">
+      <w:start w:val="1"/>
+      <w:numFmt w:val="decimal"/>
+      <w:lvlText w:val="%7."/>
+      <w:lvlJc w:val="left"/>
+      <w:pPr>
+        <w:ind w:left="5040" w:hanging="360"/>
+      </w:pPr>
+    </w:lvl>
+    <w:lvl w:ilvl="7" w:tplc="042A0019" w:tentative="1">
+      <w:start w:val="1"/>
+      <w:numFmt w:val="lowerLetter"/>
+      <w:lvlText w:val="%8."/>
+      <w:lvlJc w:val="left"/>
+      <w:pPr>
+        <w:ind w:left="5760" w:hanging="360"/>
+      </w:pPr>
+    </w:lvl>
+    <w:lvl w:ilvl="8" w:tplc="042A001B" w:tentative="1">
+      <w:start w:val="1"/>
+      <w:numFmt w:val="lowerRoman"/>
+      <w:lvlText w:val="%9."/>
+      <w:lvlJc w:val="right"/>
+      <w:pPr>
+        <w:ind w:left="6480" w:hanging="180"/>
+      </w:pPr>
+    </w:lvl>
+  </w:abstractNum>
+  <w:abstractNum w:abstractNumId="3">
     <w:nsid w:val="32D72878"/>
     <w:multiLevelType w:val="hybridMultilevel"/>
     <w:tmpl w:val="3ABE1F5C"/>
@@ -722,7 +1352,7 @@
       </w:rPr>
     </w:lvl>
   </w:abstractNum>
-  <w:abstractNum w:abstractNumId="2">
+  <w:abstractNum w:abstractNumId="4">
     <w:nsid w:val="38B41AE7"/>
     <w:multiLevelType w:val="hybridMultilevel"/>
     <w:tmpl w:val="9FF4C02A"/>
@@ -732,7 +1362,7 @@
       <w:lvlText w:val="%1)"/>
       <w:lvlJc w:val="left"/>
       <w:pPr>
-        <w:ind w:left="720" w:hanging="360"/>
+        <w:ind w:left="540" w:hanging="360"/>
       </w:pPr>
     </w:lvl>
     <w:lvl w:ilvl="1" w:tplc="042A0019" w:tentative="1">
@@ -741,7 +1371,7 @@
       <w:lvlText w:val="%2."/>
       <w:lvlJc w:val="left"/>
       <w:pPr>
-        <w:ind w:left="1440" w:hanging="360"/>
+        <w:ind w:left="1260" w:hanging="360"/>
       </w:pPr>
     </w:lvl>
     <w:lvl w:ilvl="2" w:tplc="042A001B" w:tentative="1">
@@ -750,7 +1380,7 @@
       <w:lvlText w:val="%3."/>
       <w:lvlJc w:val="right"/>
       <w:pPr>
-        <w:ind w:left="2160" w:hanging="180"/>
+        <w:ind w:left="1980" w:hanging="180"/>
       </w:pPr>
     </w:lvl>
     <w:lvl w:ilvl="3" w:tplc="042A000F" w:tentative="1">
@@ -759,7 +1389,7 @@
       <w:lvlText w:val="%4."/>
       <w:lvlJc w:val="left"/>
       <w:pPr>
-        <w:ind w:left="2880" w:hanging="360"/>
+        <w:ind w:left="2700" w:hanging="360"/>
       </w:pPr>
     </w:lvl>
     <w:lvl w:ilvl="4" w:tplc="042A0019" w:tentative="1">
@@ -768,7 +1398,7 @@
       <w:lvlText w:val="%5."/>
       <w:lvlJc w:val="left"/>
       <w:pPr>
-        <w:ind w:left="3600" w:hanging="360"/>
+        <w:ind w:left="3420" w:hanging="360"/>
       </w:pPr>
     </w:lvl>
     <w:lvl w:ilvl="5" w:tplc="042A001B" w:tentative="1">
@@ -777,7 +1407,7 @@
       <w:lvlText w:val="%6."/>
       <w:lvlJc w:val="right"/>
       <w:pPr>
-        <w:ind w:left="4320" w:hanging="180"/>
+        <w:ind w:left="4140" w:hanging="180"/>
       </w:pPr>
     </w:lvl>
     <w:lvl w:ilvl="6" w:tplc="042A000F" w:tentative="1">
@@ -786,7 +1416,7 @@
       <w:lvlText w:val="%7."/>
       <w:lvlJc w:val="left"/>
       <w:pPr>
-        <w:ind w:left="5040" w:hanging="360"/>
+        <w:ind w:left="4860" w:hanging="360"/>
       </w:pPr>
     </w:lvl>
     <w:lvl w:ilvl="7" w:tplc="042A0019" w:tentative="1">
@@ -795,7 +1425,7 @@
       <w:lvlText w:val="%8."/>
       <w:lvlJc w:val="left"/>
       <w:pPr>
-        <w:ind w:left="5760" w:hanging="360"/>
+        <w:ind w:left="5580" w:hanging="360"/>
       </w:pPr>
     </w:lvl>
     <w:lvl w:ilvl="8" w:tplc="042A001B" w:tentative="1">
@@ -804,11 +1434,11 @@
       <w:lvlText w:val="%9."/>
       <w:lvlJc w:val="right"/>
       <w:pPr>
-        <w:ind w:left="6480" w:hanging="180"/>
+        <w:ind w:left="6300" w:hanging="180"/>
       </w:pPr>
     </w:lvl>
   </w:abstractNum>
-  <w:abstractNum w:abstractNumId="3">
+  <w:abstractNum w:abstractNumId="5">
     <w:nsid w:val="3C5C46DF"/>
     <w:multiLevelType w:val="hybridMultilevel"/>
     <w:tmpl w:val="9FF4C02A"/>
@@ -894,7 +1524,120 @@
       </w:pPr>
     </w:lvl>
   </w:abstractNum>
-  <w:abstractNum w:abstractNumId="4">
+  <w:abstractNum w:abstractNumId="6">
+    <w:nsid w:val="42323813"/>
+    <w:multiLevelType w:val="hybridMultilevel"/>
+    <w:tmpl w:val="2BF4A5A2"/>
+    <w:lvl w:ilvl="0" w:tplc="042A0019">
+      <w:start w:val="1"/>
+      <w:numFmt w:val="lowerLetter"/>
+      <w:lvlText w:val="%1."/>
+      <w:lvlJc w:val="left"/>
+      <w:pPr>
+        <w:ind w:left="786" w:hanging="360"/>
+      </w:pPr>
+      <w:rPr>
+        <w:rFonts w:hint="default"/>
+      </w:rPr>
+    </w:lvl>
+    <w:lvl w:ilvl="1" w:tplc="04090003" w:tentative="1">
+      <w:start w:val="1"/>
+      <w:numFmt w:val="bullet"/>
+      <w:lvlText w:val="o"/>
+      <w:lvlJc w:val="left"/>
+      <w:pPr>
+        <w:ind w:left="1506" w:hanging="360"/>
+      </w:pPr>
+      <w:rPr>
+        <w:rFonts w:ascii="Courier New" w:hAnsi="Courier New" w:cs="Courier New" w:hint="default"/>
+      </w:rPr>
+    </w:lvl>
+    <w:lvl w:ilvl="2" w:tplc="04090005" w:tentative="1">
+      <w:start w:val="1"/>
+      <w:numFmt w:val="bullet"/>
+      <w:lvlText w:val=""/>
+      <w:lvlJc w:val="left"/>
+      <w:pPr>
+        <w:ind w:left="2226" w:hanging="360"/>
+      </w:pPr>
+      <w:rPr>
+        <w:rFonts w:ascii="Wingdings" w:hAnsi="Wingdings" w:hint="default"/>
+      </w:rPr>
+    </w:lvl>
+    <w:lvl w:ilvl="3" w:tplc="04090001" w:tentative="1">
+      <w:start w:val="1"/>
+      <w:numFmt w:val="bullet"/>
+      <w:lvlText w:val=""/>
+      <w:lvlJc w:val="left"/>
+      <w:pPr>
+        <w:ind w:left="2946" w:hanging="360"/>
+      </w:pPr>
+      <w:rPr>
+        <w:rFonts w:ascii="Symbol" w:hAnsi="Symbol" w:hint="default"/>
+      </w:rPr>
+    </w:lvl>
+    <w:lvl w:ilvl="4" w:tplc="04090003" w:tentative="1">
+      <w:start w:val="1"/>
+      <w:numFmt w:val="bullet"/>
+      <w:lvlText w:val="o"/>
+      <w:lvlJc w:val="left"/>
+      <w:pPr>
+        <w:ind w:left="3666" w:hanging="360"/>
+      </w:pPr>
+      <w:rPr>
+        <w:rFonts w:ascii="Courier New" w:hAnsi="Courier New" w:cs="Courier New" w:hint="default"/>
+      </w:rPr>
+    </w:lvl>
+    <w:lvl w:ilvl="5" w:tplc="04090005" w:tentative="1">
+      <w:start w:val="1"/>
+      <w:numFmt w:val="bullet"/>
+      <w:lvlText w:val=""/>
+      <w:lvlJc w:val="left"/>
+      <w:pPr>
+        <w:ind w:left="4386" w:hanging="360"/>
+      </w:pPr>
+      <w:rPr>
+        <w:rFonts w:ascii="Wingdings" w:hAnsi="Wingdings" w:hint="default"/>
+      </w:rPr>
+    </w:lvl>
+    <w:lvl w:ilvl="6" w:tplc="04090001" w:tentative="1">
+      <w:start w:val="1"/>
+      <w:numFmt w:val="bullet"/>
+      <w:lvlText w:val=""/>
+      <w:lvlJc w:val="left"/>
+      <w:pPr>
+        <w:ind w:left="5106" w:hanging="360"/>
+      </w:pPr>
+      <w:rPr>
+        <w:rFonts w:ascii="Symbol" w:hAnsi="Symbol" w:hint="default"/>
+      </w:rPr>
+    </w:lvl>
+    <w:lvl w:ilvl="7" w:tplc="04090003" w:tentative="1">
+      <w:start w:val="1"/>
+      <w:numFmt w:val="bullet"/>
+      <w:lvlText w:val="o"/>
+      <w:lvlJc w:val="left"/>
+      <w:pPr>
+        <w:ind w:left="5826" w:hanging="360"/>
+      </w:pPr>
+      <w:rPr>
+        <w:rFonts w:ascii="Courier New" w:hAnsi="Courier New" w:cs="Courier New" w:hint="default"/>
+      </w:rPr>
+    </w:lvl>
+    <w:lvl w:ilvl="8" w:tplc="04090005" w:tentative="1">
+      <w:start w:val="1"/>
+      <w:numFmt w:val="bullet"/>
+      <w:lvlText w:val=""/>
+      <w:lvlJc w:val="left"/>
+      <w:pPr>
+        <w:ind w:left="6546" w:hanging="360"/>
+      </w:pPr>
+      <w:rPr>
+        <w:rFonts w:ascii="Wingdings" w:hAnsi="Wingdings" w:hint="default"/>
+      </w:rPr>
+    </w:lvl>
+  </w:abstractNum>
+  <w:abstractNum w:abstractNumId="7">
     <w:nsid w:val="50CE2372"/>
     <w:multiLevelType w:val="hybridMultilevel"/>
     <w:tmpl w:val="2BF4A5A2"/>
@@ -1007,7 +1750,7 @@
       </w:rPr>
     </w:lvl>
   </w:abstractNum>
-  <w:abstractNum w:abstractNumId="5">
+  <w:abstractNum w:abstractNumId="8">
     <w:nsid w:val="64B666B7"/>
     <w:multiLevelType w:val="hybridMultilevel"/>
     <w:tmpl w:val="040EC8A8"/>
@@ -1097,22 +1840,31 @@
     </w:lvl>
   </w:abstractNum>
   <w:num w:numId="1">
+    <w:abstractNumId w:val="4"/>
+  </w:num>
+  <w:num w:numId="2">
+    <w:abstractNumId w:val="8"/>
+  </w:num>
+  <w:num w:numId="3">
+    <w:abstractNumId w:val="3"/>
+  </w:num>
+  <w:num w:numId="4">
+    <w:abstractNumId w:val="1"/>
+  </w:num>
+  <w:num w:numId="5">
+    <w:abstractNumId w:val="5"/>
+  </w:num>
+  <w:num w:numId="6">
+    <w:abstractNumId w:val="7"/>
+  </w:num>
+  <w:num w:numId="7">
+    <w:abstractNumId w:val="0"/>
+  </w:num>
+  <w:num w:numId="8">
     <w:abstractNumId w:val="2"/>
   </w:num>
-  <w:num w:numId="2">
-    <w:abstractNumId w:val="5"/>
-  </w:num>
-  <w:num w:numId="3">
-    <w:abstractNumId w:val="1"/>
-  </w:num>
-  <w:num w:numId="4">
-    <w:abstractNumId w:val="0"/>
-  </w:num>
-  <w:num w:numId="5">
-    <w:abstractNumId w:val="3"/>
-  </w:num>
-  <w:num w:numId="6">
-    <w:abstractNumId w:val="4"/>
+  <w:num w:numId="9">
+    <w:abstractNumId w:val="6"/>
   </w:num>
 </w:numbering>
 </file>

</xml_diff>

<commit_message>
commit chỉnh sửa đặc tả lần 2 và góp ý
</commit_message>
<xml_diff>
--- a/Gop y/Dac ta CSDL.docx
+++ b/Gop y/Dac ta CSDL.docx
@@ -931,6 +931,195 @@
           <w:lang w:val="en-US"/>
         </w:rPr>
       </w:pPr>
+    </w:p>
+    <w:p>
+      <w:pPr>
+        <w:rPr>
+          <w:rFonts w:ascii="Times New Roman" w:hAnsi="Times New Roman" w:cs="Times New Roman"/>
+          <w:sz w:val="24"/>
+          <w:szCs w:val="24"/>
+        </w:rPr>
+      </w:pPr>
+      <w:r>
+        <w:rPr>
+          <w:rFonts w:ascii="Times New Roman" w:hAnsi="Times New Roman" w:cs="Times New Roman"/>
+          <w:sz w:val="24"/>
+          <w:szCs w:val="24"/>
+        </w:rPr>
+        <w:t>10h45 17/04/12</w:t>
+      </w:r>
+    </w:p>
+    <w:p>
+      <w:pPr>
+        <w:rPr>
+          <w:rFonts w:ascii="Times New Roman" w:hAnsi="Times New Roman" w:cs="Times New Roman"/>
+          <w:sz w:val="24"/>
+          <w:szCs w:val="24"/>
+        </w:rPr>
+      </w:pPr>
+      <w:r>
+        <w:rPr>
+          <w:rFonts w:ascii="Times New Roman" w:hAnsi="Times New Roman" w:cs="Times New Roman"/>
+          <w:sz w:val="24"/>
+          <w:szCs w:val="24"/>
+        </w:rPr>
+        <w:t>0812506</w:t>
+      </w:r>
+    </w:p>
+    <w:p>
+      <w:pPr>
+        <w:rPr>
+          <w:rFonts w:ascii="Times New Roman" w:hAnsi="Times New Roman" w:cs="Times New Roman"/>
+          <w:sz w:val="24"/>
+          <w:szCs w:val="24"/>
+        </w:rPr>
+      </w:pPr>
+      <w:r>
+        <w:rPr>
+          <w:rFonts w:ascii="Times New Roman" w:hAnsi="Times New Roman" w:cs="Times New Roman"/>
+          <w:sz w:val="24"/>
+          <w:szCs w:val="24"/>
+        </w:rPr>
+        <w:t>Sửa ràng buộc null</w:t>
+      </w:r>
+    </w:p>
+    <w:p>
+      <w:pPr>
+        <w:rPr>
+          <w:rFonts w:ascii="Times New Roman" w:hAnsi="Times New Roman" w:cs="Times New Roman"/>
+          <w:sz w:val="24"/>
+          <w:szCs w:val="24"/>
+        </w:rPr>
+      </w:pPr>
+      <w:r>
+        <w:rPr>
+          <w:rFonts w:ascii="Times New Roman" w:hAnsi="Times New Roman" w:cs="Times New Roman"/>
+          <w:sz w:val="24"/>
+          <w:szCs w:val="24"/>
+        </w:rPr>
+        <w:t>Sửa lại kiểu dữ liệu</w:t>
+      </w:r>
+    </w:p>
+    <w:p>
+      <w:pPr>
+        <w:rPr>
+          <w:rFonts w:ascii="Times New Roman" w:hAnsi="Times New Roman" w:cs="Times New Roman"/>
+          <w:sz w:val="24"/>
+          <w:szCs w:val="24"/>
+        </w:rPr>
+      </w:pPr>
+      <w:r>
+        <w:rPr>
+          <w:rFonts w:ascii="Times New Roman" w:hAnsi="Times New Roman" w:cs="Times New Roman"/>
+          <w:sz w:val="24"/>
+          <w:szCs w:val="24"/>
+        </w:rPr>
+        <w:t>Auto fit to window</w:t>
+      </w:r>
+    </w:p>
+    <w:p>
+      <w:pPr>
+        <w:rPr>
+          <w:rFonts w:ascii="Times New Roman" w:hAnsi="Times New Roman" w:cs="Times New Roman"/>
+          <w:sz w:val="24"/>
+          <w:szCs w:val="24"/>
+        </w:rPr>
+      </w:pPr>
+      <w:r>
+        <w:rPr>
+          <w:rFonts w:ascii="Times New Roman" w:hAnsi="Times New Roman" w:cs="Times New Roman"/>
+          <w:sz w:val="24"/>
+          <w:szCs w:val="24"/>
+        </w:rPr>
+        <w:t>Mã GV</w:t>
+      </w:r>
+    </w:p>
+    <w:p>
+      <w:pPr>
+        <w:rPr>
+          <w:rFonts w:ascii="Times New Roman" w:hAnsi="Times New Roman" w:cs="Times New Roman"/>
+          <w:sz w:val="24"/>
+          <w:szCs w:val="24"/>
+        </w:rPr>
+      </w:pPr>
+    </w:p>
+    <w:p>
+      <w:pPr>
+        <w:rPr>
+          <w:rFonts w:ascii="Times New Roman" w:hAnsi="Times New Roman" w:cs="Times New Roman"/>
+          <w:sz w:val="24"/>
+          <w:szCs w:val="24"/>
+        </w:rPr>
+      </w:pPr>
+      <w:r>
+        <w:rPr>
+          <w:rFonts w:ascii="Times New Roman" w:hAnsi="Times New Roman" w:cs="Times New Roman"/>
+          <w:sz w:val="24"/>
+          <w:szCs w:val="24"/>
+        </w:rPr>
+        <w:t>0812527</w:t>
+      </w:r>
+    </w:p>
+    <w:p>
+      <w:pPr>
+        <w:rPr>
+          <w:rFonts w:ascii="Times New Roman" w:hAnsi="Times New Roman" w:cs="Times New Roman"/>
+          <w:sz w:val="24"/>
+          <w:szCs w:val="24"/>
+        </w:rPr>
+      </w:pPr>
+      <w:r>
+        <w:rPr>
+          <w:rFonts w:ascii="Times New Roman" w:hAnsi="Times New Roman" w:cs="Times New Roman"/>
+          <w:sz w:val="24"/>
+          <w:szCs w:val="24"/>
+        </w:rPr>
+        <w:t>Thêm mật khẩu cho giáo viên và sv</w:t>
+      </w:r>
+    </w:p>
+    <w:p>
+      <w:pPr>
+        <w:rPr>
+          <w:rFonts w:ascii="Times New Roman" w:hAnsi="Times New Roman" w:cs="Times New Roman"/>
+          <w:sz w:val="24"/>
+          <w:szCs w:val="24"/>
+        </w:rPr>
+      </w:pPr>
+    </w:p>
+    <w:p>
+      <w:pPr>
+        <w:rPr>
+          <w:rFonts w:ascii="Times New Roman" w:hAnsi="Times New Roman" w:cs="Times New Roman"/>
+          <w:sz w:val="24"/>
+          <w:szCs w:val="24"/>
+        </w:rPr>
+      </w:pPr>
+      <w:r>
+        <w:rPr>
+          <w:rFonts w:ascii="Times New Roman" w:hAnsi="Times New Roman" w:cs="Times New Roman"/>
+          <w:sz w:val="24"/>
+          <w:szCs w:val="24"/>
+        </w:rPr>
+        <w:lastRenderedPageBreak/>
+        <w:t>0812508</w:t>
+      </w:r>
+    </w:p>
+    <w:p>
+      <w:pPr>
+        <w:rPr>
+          <w:rFonts w:ascii="Times New Roman" w:hAnsi="Times New Roman" w:cs="Times New Roman"/>
+          <w:sz w:val="24"/>
+          <w:szCs w:val="24"/>
+        </w:rPr>
+      </w:pPr>
+      <w:r>
+        <w:rPr>
+          <w:rFonts w:ascii="Times New Roman" w:hAnsi="Times New Roman" w:cs="Times New Roman"/>
+          <w:sz w:val="24"/>
+          <w:szCs w:val="24"/>
+        </w:rPr>
+        <w:t>Khóa ngoại qua ý nghĩa</w:t>
+      </w:r>
     </w:p>
     <w:p>
       <w:pPr>

</xml_diff>